<commit_message>
ajout d'une commande pdfoptions
</commit_message>
<xml_diff>
--- a/tex/latex/documentation/addoc.docx
+++ b/tex/latex/documentation/addoc.docx
@@ -72,7 +72,6 @@
         </w:rPr>
         <w:t> </w:t>
       </w:r>
-      <w:proofErr w:type="spellStart"/>
       <w:r>
         <w:rPr>
           <w:b/>
@@ -82,26 +81,14 @@
           <w:color w:val="70AD47" w:themeColor="accent6"/>
           <w:lang w:val="fr-FR"/>
         </w:rPr>
-        <w:t>true</w:t>
-      </w:r>
-      <w:proofErr w:type="spellEnd"/>
+        <w:t>true </w:t>
+      </w:r>
       <w:r>
         <w:rPr>
           <w:b/>
           <w:bCs/>
           <w:i/>
           <w:iCs/>
-          <w:color w:val="70AD47" w:themeColor="accent6"/>
-          <w:lang w:val="fr-FR"/>
-        </w:rPr>
-        <w:t> </w:t>
-      </w:r>
-      <w:r>
-        <w:rPr>
-          <w:b/>
-          <w:bCs/>
-          <w:i/>
-          <w:iCs/>
           <w:lang w:val="fr-FR"/>
         </w:rPr>
         <w:t xml:space="preserve">: </w:t>
@@ -112,18 +99,8 @@
           <w:iCs/>
           <w:lang w:val="fr-FR"/>
         </w:rPr>
-        <w:t xml:space="preserve">affichage de la table of </w:t>
-      </w:r>
-      <w:proofErr w:type="spellStart"/>
-      <w:r>
-        <w:rPr>
-          <w:i/>
-          <w:iCs/>
-          <w:lang w:val="fr-FR"/>
-        </w:rPr>
-        <w:t>appendix</w:t>
-      </w:r>
-      <w:proofErr w:type="spellEnd"/>
+        <w:t>affichage de la table of appendix</w:t>
+      </w:r>
       <w:r>
         <w:rPr>
           <w:i/>
@@ -132,19 +109,11 @@
         </w:rPr>
         <w:br/>
       </w:r>
-      <w:proofErr w:type="spellStart"/>
-      <w:r>
-        <w:rPr>
-          <w:lang w:val="fr-FR"/>
-        </w:rPr>
-        <w:t>true</w:t>
-      </w:r>
-      <w:proofErr w:type="spellEnd"/>
-      <w:r>
-        <w:rPr>
-          <w:lang w:val="fr-FR"/>
-        </w:rPr>
-        <w:t>/rien </w:t>
+      <w:r>
+        <w:rPr>
+          <w:lang w:val="fr-FR"/>
+        </w:rPr>
+        <w:t>true/rien </w:t>
       </w:r>
       <w:r>
         <w:rPr>
@@ -165,7 +134,6 @@
           <w:lang w:val="fr-FR"/>
         </w:rPr>
       </w:pPr>
-      <w:proofErr w:type="spellStart"/>
       <w:r>
         <w:rPr>
           <w:i/>
@@ -173,17 +141,7 @@
           <w:color w:val="ED7D31" w:themeColor="accent2"/>
           <w:lang w:val="fr-FR"/>
         </w:rPr>
-        <w:t>pathappendix</w:t>
-      </w:r>
-      <w:proofErr w:type="spellEnd"/>
-      <w:r>
-        <w:rPr>
-          <w:i/>
-          <w:iCs/>
-          <w:color w:val="ED7D31" w:themeColor="accent2"/>
-          <w:lang w:val="fr-FR"/>
-        </w:rPr>
-        <w:t> </w:t>
+        <w:t>pathappendix </w:t>
       </w:r>
       <w:r>
         <w:rPr>
@@ -331,21 +289,7 @@
         <w:rPr>
           <w:lang w:val="fr-FR"/>
         </w:rPr>
-        <w:t>lien de l’image (comme dans un \</w:t>
-      </w:r>
-      <w:proofErr w:type="spellStart"/>
-      <w:r>
-        <w:rPr>
-          <w:lang w:val="fr-FR"/>
-        </w:rPr>
-        <w:t>includegraphics</w:t>
-      </w:r>
-      <w:proofErr w:type="spellEnd"/>
-      <w:r>
-        <w:rPr>
-          <w:lang w:val="fr-FR"/>
-        </w:rPr>
-        <w:t xml:space="preserve"> normal)</w:t>
+        <w:t>lien de l’image (comme dans un \includegraphics normal)</w:t>
       </w:r>
     </w:p>
     <w:p>
@@ -401,14 +345,12 @@
         </w:rPr>
         <w:br/>
       </w:r>
-      <w:proofErr w:type="spellStart"/>
       <w:r>
         <w:rPr>
           <w:lang w:val="fr-FR"/>
         </w:rPr>
         <w:t>c++</w:t>
       </w:r>
-      <w:proofErr w:type="spellEnd"/>
     </w:p>
     <w:p>
       <w:pPr>
@@ -421,7 +363,6 @@
           <w:lang w:val="fr-FR"/>
         </w:rPr>
       </w:pPr>
-      <w:proofErr w:type="spellStart"/>
       <w:r>
         <w:rPr>
           <w:i/>
@@ -431,7 +372,6 @@
         </w:rPr>
         <w:t>language</w:t>
       </w:r>
-      <w:proofErr w:type="spellEnd"/>
       <w:r>
         <w:rPr>
           <w:i/>
@@ -552,30 +492,8 @@
           <w:lang w:val="fr-FR"/>
         </w:rPr>
         <w:br/>
-        <w:t xml:space="preserve">De : </w:t>
-      </w:r>
-      <w:proofErr w:type="spellStart"/>
-      <w:r>
-        <w:rPr>
-          <w:lang w:val="fr-FR"/>
-        </w:rPr>
-        <w:t>Anhangsverzeichnis</w:t>
-      </w:r>
-      <w:proofErr w:type="spellEnd"/>
-      <w:r>
-        <w:rPr>
-          <w:lang w:val="fr-FR"/>
-        </w:rPr>
-        <w:t xml:space="preserve"> + </w:t>
-      </w:r>
-      <w:proofErr w:type="spellStart"/>
-      <w:r>
-        <w:rPr>
-          <w:lang w:val="fr-FR"/>
-        </w:rPr>
-        <w:t>Anhänge</w:t>
-      </w:r>
-      <w:proofErr w:type="spellEnd"/>
+        <w:t>De : Anhangsverzeichnis + Anhänge</w:t>
+      </w:r>
       <w:r>
         <w:rPr>
           <w:lang w:val="fr-FR"/>
@@ -603,86 +521,243 @@
           <w:bCs/>
           <w:lang w:val="fr-FR"/>
         </w:rPr>
-        <w:t>.</w:t>
-      </w:r>
-      <w:proofErr w:type="spellStart"/>
+        <w:t>.loa</w:t>
+      </w:r>
+      <w:r>
+        <w:rPr>
+          <w:lang w:val="fr-FR"/>
+        </w:rPr>
+        <w:t xml:space="preserve"> (listofappendix) </w:t>
+      </w:r>
+      <w:r>
+        <w:rPr>
+          <w:lang w:val="fr-FR"/>
+        </w:rPr>
+        <w:sym w:font="Wingdings" w:char="F0E0"/>
+      </w:r>
+      <w:r>
+        <w:rPr>
+          <w:lang w:val="fr-FR"/>
+        </w:rPr>
+        <w:t>si fichier est supprimé utiliser la fonction : false</w:t>
+      </w:r>
+      <w:r>
+        <w:rPr>
+          <w:lang w:val="fr-FR"/>
+        </w:rPr>
+        <w:br/>
+      </w:r>
+      <w:r>
+        <w:rPr>
+          <w:lang w:val="fr-FR"/>
+        </w:rPr>
+        <w:t xml:space="preserve">New pagestyle : </w:t>
+      </w:r>
       <w:r>
         <w:rPr>
           <w:b/>
           <w:bCs/>
           <w:lang w:val="fr-FR"/>
         </w:rPr>
-        <w:t>loa</w:t>
-      </w:r>
-      <w:proofErr w:type="spellEnd"/>
-      <w:r>
-        <w:rPr>
-          <w:lang w:val="fr-FR"/>
-        </w:rPr>
-        <w:t xml:space="preserve"> (</w:t>
-      </w:r>
-      <w:proofErr w:type="spellStart"/>
-      <w:r>
-        <w:rPr>
-          <w:lang w:val="fr-FR"/>
-        </w:rPr>
-        <w:t>listofappendix</w:t>
-      </w:r>
-      <w:proofErr w:type="spellEnd"/>
-      <w:r>
-        <w:rPr>
-          <w:lang w:val="fr-FR"/>
-        </w:rPr>
-        <w:t xml:space="preserve">) </w:t>
-      </w:r>
-      <w:r>
-        <w:rPr>
-          <w:lang w:val="fr-FR"/>
-        </w:rPr>
-        <w:sym w:font="Wingdings" w:char="F0E0"/>
-      </w:r>
-      <w:r>
-        <w:rPr>
-          <w:lang w:val="fr-FR"/>
-        </w:rPr>
-        <w:t>si fichier est supprimé utiliser la fonction : false</w:t>
+        <w:t>appendix</w:t>
+      </w:r>
+    </w:p>
+    <w:p>
+      <w:pPr>
+        <w:ind w:left="360"/>
+        <w:rPr>
+          <w:lang w:val="fr-FR"/>
+        </w:rPr>
+      </w:pPr>
+    </w:p>
+    <w:p>
+      <w:pPr>
+        <w:ind w:left="360"/>
+        <w:rPr>
+          <w:lang w:val="fr-FR"/>
+        </w:rPr>
+      </w:pPr>
+      <w:r>
+        <w:rPr>
+          <w:lang w:val="fr-FR"/>
+        </w:rPr>
+        <w:t>\attachment{</w:t>
+      </w:r>
+      <w:r>
+        <w:rPr>
+          <w:sz w:val="16"/>
+          <w:szCs w:val="16"/>
+          <w:lang w:val="fr-FR"/>
+        </w:rPr>
+        <w:t>label pour une ref</w:t>
+      </w:r>
+      <w:r>
+        <w:rPr>
+          <w:lang w:val="fr-FR"/>
+        </w:rPr>
+        <w:t>}{</w:t>
+      </w:r>
+      <w:r>
+        <w:rPr>
+          <w:sz w:val="16"/>
+          <w:szCs w:val="16"/>
+          <w:lang w:val="fr-FR"/>
+        </w:rPr>
+        <w:t>titre de l’annexe</w:t>
+      </w:r>
+      <w:r>
+        <w:rPr>
+          <w:lang w:val="fr-FR"/>
+        </w:rPr>
+        <w:t>} : crée une ligne annexe</w:t>
+      </w:r>
+    </w:p>
+    <w:p>
+      <w:pPr>
+        <w:ind w:left="360"/>
+        <w:rPr>
+          <w:sz w:val="14"/>
+          <w:szCs w:val="14"/>
+          <w:lang w:val="fr-FR"/>
+        </w:rPr>
+      </w:pPr>
+      <w:r>
+        <w:rPr>
+          <w:lang w:val="fr-FR"/>
+        </w:rPr>
+        <w:t>\achapter{</w:t>
+      </w:r>
+      <w:r>
+        <w:rPr>
+          <w:sz w:val="16"/>
+          <w:szCs w:val="16"/>
+          <w:lang w:val="fr-FR"/>
+        </w:rPr>
+        <w:t>titre du chapitre</w:t>
+      </w:r>
+      <w:r>
+        <w:rPr>
+          <w:lang w:val="fr-FR"/>
+        </w:rPr>
+        <w:t>} : crée une ligne chapitre pour ordonner les annexes</w:t>
       </w:r>
       <w:r>
         <w:rPr>
           <w:lang w:val="fr-FR"/>
         </w:rPr>
         <w:br/>
-      </w:r>
-      <w:r>
-        <w:rPr>
-          <w:lang w:val="fr-FR"/>
-        </w:rPr>
-        <w:t xml:space="preserve">New </w:t>
-      </w:r>
-      <w:proofErr w:type="spellStart"/>
-      <w:r>
-        <w:rPr>
-          <w:lang w:val="fr-FR"/>
-        </w:rPr>
-        <w:t>pagestyle</w:t>
-      </w:r>
-      <w:proofErr w:type="spellEnd"/>
-      <w:r>
-        <w:rPr>
-          <w:lang w:val="fr-FR"/>
-        </w:rPr>
-        <w:t xml:space="preserve"> : </w:t>
-      </w:r>
-      <w:proofErr w:type="spellStart"/>
-      <w:r>
+        <w:t xml:space="preserve"> </w:t>
+      </w:r>
+      <w:r>
+        <w:rPr>
+          <w:sz w:val="16"/>
+          <w:szCs w:val="16"/>
+          <w:lang w:val="fr-FR"/>
+        </w:rPr>
+        <w:t>( est référençable avec le titre du chapitre mais la plupart du temps ce n’est pas utilisé)</w:t>
+      </w:r>
+    </w:p>
+    <w:p>
+      <w:pPr>
+        <w:ind w:left="360"/>
+        <w:rPr>
+          <w:lang w:val="fr-FR"/>
+        </w:rPr>
+      </w:pPr>
+      <w:r>
+        <w:rPr>
+          <w:lang w:val="fr-FR"/>
+        </w:rPr>
+        <w:t>\appendix : la commande est réécrite pour inclure :</w:t>
+      </w:r>
+      <w:r>
+        <w:rPr>
+          <w:lang w:val="fr-FR"/>
+        </w:rPr>
+        <w:br/>
+      </w:r>
+      <w:r>
+        <w:rPr>
+          <w:lang w:val="fr-FR"/>
+        </w:rPr>
+        <w:tab/>
+        <w:t>un changement de style de page</w:t>
+      </w:r>
+      <w:r>
+        <w:rPr>
+          <w:lang w:val="fr-FR"/>
+        </w:rPr>
+        <w:br/>
+      </w:r>
+      <w:r>
+        <w:rPr>
+          <w:lang w:val="fr-FR"/>
+        </w:rPr>
+        <w:tab/>
+        <w:t>une partie pour le début des annexes</w:t>
+      </w:r>
+      <w:r>
+        <w:rPr>
+          <w:lang w:val="fr-FR"/>
+        </w:rPr>
+        <w:br/>
+      </w:r>
+      <w:r>
+        <w:rPr>
+          <w:lang w:val="fr-FR"/>
+        </w:rPr>
+        <w:tab/>
+        <w:t>une ligne chapitre dans la toc qui dépends de la langue</w:t>
+      </w:r>
+      <w:r>
+        <w:rPr>
+          <w:lang w:val="fr-FR"/>
+        </w:rPr>
+        <w:br/>
+      </w:r>
+      <w:r>
+        <w:rPr>
+          <w:lang w:val="fr-FR"/>
+        </w:rPr>
+        <w:tab/>
+        <w:t>une nouvelle géométrie de la page, sans marge et avec un minimum de header et footer</w:t>
+      </w:r>
+      <w:r>
+        <w:rPr>
+          <w:lang w:val="fr-FR"/>
+        </w:rPr>
+        <w:br/>
+      </w:r>
+    </w:p>
+    <w:p>
+      <w:pPr>
+        <w:ind w:left="360"/>
+        <w:rPr>
+          <w:lang w:val="fr-FR"/>
+        </w:rPr>
+      </w:pPr>
+    </w:p>
+    <w:p>
+      <w:pPr>
+        <w:ind w:left="360"/>
         <w:rPr>
           <w:b/>
           <w:bCs/>
-          <w:lang w:val="fr-FR"/>
-        </w:rPr>
-        <w:t>appendix</w:t>
-      </w:r>
-      <w:proofErr w:type="spellEnd"/>
+          <w:i/>
+          <w:iCs/>
+          <w:lang w:val="fr-FR"/>
+        </w:rPr>
+      </w:pPr>
+      <w:r>
+        <w:rPr>
+          <w:b/>
+          <w:bCs/>
+          <w:i/>
+          <w:iCs/>
+          <w:lang w:val="fr-FR"/>
+        </w:rPr>
+        <w:t>Seulement des PDF A4 sont acceptés en tant qu’annexes</w:t>
+      </w:r>
     </w:p>
     <w:p>
       <w:pPr>
@@ -691,33 +766,11 @@
           <w:lang w:val="fr-FR"/>
         </w:rPr>
       </w:pPr>
-    </w:p>
-    <w:p>
-      <w:pPr>
-        <w:ind w:left="360"/>
-        <w:rPr>
-          <w:lang w:val="fr-FR"/>
-        </w:rPr>
-      </w:pPr>
-      <w:r>
-        <w:rPr>
-          <w:lang w:val="fr-FR"/>
-        </w:rPr>
-        <w:t>\</w:t>
-      </w:r>
-      <w:proofErr w:type="spellStart"/>
-      <w:r>
-        <w:rPr>
-          <w:lang w:val="fr-FR"/>
-        </w:rPr>
-        <w:t>attachment</w:t>
-      </w:r>
-      <w:proofErr w:type="spellEnd"/>
-      <w:r>
-        <w:rPr>
-          <w:lang w:val="fr-FR"/>
-        </w:rPr>
-        <w:t>{</w:t>
+      <w:r>
+        <w:rPr>
+          <w:lang w:val="fr-FR"/>
+        </w:rPr>
+        <w:t>\pdf[</w:t>
       </w:r>
       <w:r>
         <w:rPr>
@@ -725,284 +778,7 @@
           <w:szCs w:val="16"/>
           <w:lang w:val="fr-FR"/>
         </w:rPr>
-        <w:t xml:space="preserve">label pour une </w:t>
-      </w:r>
-      <w:proofErr w:type="spellStart"/>
-      <w:r>
-        <w:rPr>
-          <w:sz w:val="16"/>
-          <w:szCs w:val="16"/>
-          <w:lang w:val="fr-FR"/>
-        </w:rPr>
-        <w:t>ref</w:t>
-      </w:r>
-      <w:proofErr w:type="spellEnd"/>
-      <w:r>
-        <w:rPr>
-          <w:lang w:val="fr-FR"/>
-        </w:rPr>
-        <w:t>}{</w:t>
-      </w:r>
-      <w:r>
-        <w:rPr>
-          <w:sz w:val="16"/>
-          <w:szCs w:val="16"/>
-          <w:lang w:val="fr-FR"/>
-        </w:rPr>
-        <w:t>titre de l’annexe</w:t>
-      </w:r>
-      <w:r>
-        <w:rPr>
-          <w:lang w:val="fr-FR"/>
-        </w:rPr>
-        <w:t>} : crée une ligne annexe</w:t>
-      </w:r>
-    </w:p>
-    <w:p>
-      <w:pPr>
-        <w:ind w:left="360"/>
-        <w:rPr>
-          <w:sz w:val="14"/>
-          <w:szCs w:val="14"/>
-          <w:lang w:val="fr-FR"/>
-        </w:rPr>
-      </w:pPr>
-      <w:r>
-        <w:rPr>
-          <w:lang w:val="fr-FR"/>
-        </w:rPr>
-        <w:t>\</w:t>
-      </w:r>
-      <w:proofErr w:type="spellStart"/>
-      <w:r>
-        <w:rPr>
-          <w:lang w:val="fr-FR"/>
-        </w:rPr>
-        <w:t>achapter</w:t>
-      </w:r>
-      <w:proofErr w:type="spellEnd"/>
-      <w:r>
-        <w:rPr>
-          <w:lang w:val="fr-FR"/>
-        </w:rPr>
-        <w:t>{</w:t>
-      </w:r>
-      <w:r>
-        <w:rPr>
-          <w:sz w:val="16"/>
-          <w:szCs w:val="16"/>
-          <w:lang w:val="fr-FR"/>
-        </w:rPr>
-        <w:t>titre du chapitre</w:t>
-      </w:r>
-      <w:r>
-        <w:rPr>
-          <w:lang w:val="fr-FR"/>
-        </w:rPr>
-        <w:t>} : crée une ligne chapitre pour ordonner les annexes</w:t>
-      </w:r>
-      <w:r>
-        <w:rPr>
-          <w:lang w:val="fr-FR"/>
-        </w:rPr>
-        <w:br/>
-        <w:t xml:space="preserve"> </w:t>
-      </w:r>
-      <w:r>
-        <w:rPr>
-          <w:sz w:val="16"/>
-          <w:szCs w:val="16"/>
-          <w:lang w:val="fr-FR"/>
-        </w:rPr>
-        <w:t>( est référençable avec le titre du chapitre mais la plupart du temps ce n’est pas utilisé)</w:t>
-      </w:r>
-    </w:p>
-    <w:p>
-      <w:pPr>
-        <w:ind w:left="360"/>
-        <w:rPr>
-          <w:lang w:val="fr-FR"/>
-        </w:rPr>
-      </w:pPr>
-      <w:r>
-        <w:rPr>
-          <w:lang w:val="fr-FR"/>
-        </w:rPr>
-        <w:t>\</w:t>
-      </w:r>
-      <w:proofErr w:type="spellStart"/>
-      <w:r>
-        <w:rPr>
-          <w:lang w:val="fr-FR"/>
-        </w:rPr>
-        <w:t>appendix</w:t>
-      </w:r>
-      <w:proofErr w:type="spellEnd"/>
-      <w:r>
-        <w:rPr>
-          <w:lang w:val="fr-FR"/>
-        </w:rPr>
-        <w:t> : la commande est réécrite pour inclure :</w:t>
-      </w:r>
-      <w:r>
-        <w:rPr>
-          <w:lang w:val="fr-FR"/>
-        </w:rPr>
-        <w:br/>
-      </w:r>
-      <w:r>
-        <w:rPr>
-          <w:lang w:val="fr-FR"/>
-        </w:rPr>
-        <w:tab/>
-        <w:t>un changement de style de page</w:t>
-      </w:r>
-      <w:r>
-        <w:rPr>
-          <w:lang w:val="fr-FR"/>
-        </w:rPr>
-        <w:br/>
-      </w:r>
-      <w:r>
-        <w:rPr>
-          <w:lang w:val="fr-FR"/>
-        </w:rPr>
-        <w:tab/>
-        <w:t>une partie pour le début des annexes</w:t>
-      </w:r>
-      <w:r>
-        <w:rPr>
-          <w:lang w:val="fr-FR"/>
-        </w:rPr>
-        <w:br/>
-      </w:r>
-      <w:r>
-        <w:rPr>
-          <w:lang w:val="fr-FR"/>
-        </w:rPr>
-        <w:tab/>
-        <w:t>une ligne chapitre dans la toc qui dépends de la langue</w:t>
-      </w:r>
-      <w:r>
-        <w:rPr>
-          <w:lang w:val="fr-FR"/>
-        </w:rPr>
-        <w:br/>
-      </w:r>
-      <w:r>
-        <w:rPr>
-          <w:lang w:val="fr-FR"/>
-        </w:rPr>
-        <w:tab/>
-        <w:t xml:space="preserve">une nouvelle géométrie de la page, sans marge et avec un minimum de header et </w:t>
-      </w:r>
-      <w:proofErr w:type="spellStart"/>
-      <w:r>
-        <w:rPr>
-          <w:lang w:val="fr-FR"/>
-        </w:rPr>
-        <w:t>footer</w:t>
-      </w:r>
-      <w:proofErr w:type="spellEnd"/>
-      <w:r>
-        <w:rPr>
-          <w:lang w:val="fr-FR"/>
-        </w:rPr>
-        <w:br/>
-      </w:r>
-    </w:p>
-    <w:p>
-      <w:pPr>
-        <w:ind w:left="360"/>
-        <w:rPr>
-          <w:lang w:val="fr-FR"/>
-        </w:rPr>
-      </w:pPr>
-    </w:p>
-    <w:p>
-      <w:pPr>
-        <w:ind w:left="360"/>
-        <w:rPr>
-          <w:b/>
-          <w:bCs/>
-          <w:i/>
-          <w:iCs/>
-          <w:lang w:val="fr-FR"/>
-        </w:rPr>
-      </w:pPr>
-      <w:r>
-        <w:rPr>
-          <w:b/>
-          <w:bCs/>
-          <w:i/>
-          <w:iCs/>
-          <w:lang w:val="fr-FR"/>
-        </w:rPr>
-        <w:t>Seulement des PDF A4 sont acceptés en tant qu’annexes</w:t>
-      </w:r>
-    </w:p>
-    <w:p>
-      <w:pPr>
-        <w:ind w:left="360"/>
-        <w:rPr>
-          <w:lang w:val="fr-FR"/>
-        </w:rPr>
-      </w:pPr>
-      <w:r>
-        <w:rPr>
-          <w:lang w:val="fr-FR"/>
-        </w:rPr>
-        <w:t>\</w:t>
-      </w:r>
-      <w:proofErr w:type="spellStart"/>
-      <w:r>
-        <w:rPr>
-          <w:lang w:val="fr-FR"/>
-        </w:rPr>
-        <w:t>pdf</w:t>
-      </w:r>
-      <w:proofErr w:type="spellEnd"/>
-      <w:r>
-        <w:rPr>
-          <w:lang w:val="fr-FR"/>
-        </w:rPr>
-        <w:t>[</w:t>
-      </w:r>
-      <w:proofErr w:type="spellStart"/>
-      <w:r>
-        <w:rPr>
-          <w:sz w:val="16"/>
-          <w:szCs w:val="16"/>
-          <w:lang w:val="fr-FR"/>
-        </w:rPr>
-        <w:t>langscape</w:t>
-      </w:r>
-      <w:proofErr w:type="spellEnd"/>
-      <w:r>
-        <w:rPr>
-          <w:sz w:val="16"/>
-          <w:szCs w:val="16"/>
-          <w:lang w:val="fr-FR"/>
-        </w:rPr>
-        <w:t>-&gt;</w:t>
-      </w:r>
-      <w:proofErr w:type="spellStart"/>
-      <w:r>
-        <w:rPr>
-          <w:sz w:val="16"/>
-          <w:szCs w:val="16"/>
-          <w:lang w:val="fr-FR"/>
-        </w:rPr>
-        <w:t>true</w:t>
-      </w:r>
-      <w:proofErr w:type="spellEnd"/>
-      <w:r>
-        <w:rPr>
-          <w:sz w:val="16"/>
-          <w:szCs w:val="16"/>
-          <w:lang w:val="fr-FR"/>
-        </w:rPr>
-        <w:t>/</w:t>
+        <w:t>langscape-&gt;true/</w:t>
       </w:r>
       <w:r>
         <w:rPr>
@@ -1042,7 +818,6 @@
         </w:rPr>
         <w:t>}{</w:t>
       </w:r>
-      <w:proofErr w:type="spellStart"/>
       <w:r>
         <w:rPr>
           <w:sz w:val="16"/>
@@ -1051,7 +826,6 @@
         </w:rPr>
         <w:t>ref</w:t>
       </w:r>
-      <w:proofErr w:type="spellEnd"/>
       <w:r>
         <w:rPr>
           <w:lang w:val="fr-FR"/>
@@ -1088,14 +862,7 @@
         <w:rPr>
           <w:lang w:val="fr-FR"/>
         </w:rPr>
-        <w:t>\</w:t>
-      </w:r>
-      <w:proofErr w:type="spellStart"/>
-      <w:r>
-        <w:rPr>
-          <w:lang w:val="fr-FR"/>
-        </w:rPr>
-        <w:t>pdf</w:t>
+        <w:t>\pdf</w:t>
       </w:r>
       <w:r>
         <w:rPr>
@@ -1103,48 +870,19 @@
         </w:rPr>
         <w:t>size</w:t>
       </w:r>
-      <w:proofErr w:type="spellEnd"/>
       <w:r>
         <w:rPr>
           <w:lang w:val="fr-FR"/>
         </w:rPr>
         <w:t>[</w:t>
       </w:r>
-      <w:proofErr w:type="spellStart"/>
       <w:r>
         <w:rPr>
           <w:sz w:val="16"/>
           <w:szCs w:val="16"/>
           <w:lang w:val="fr-FR"/>
         </w:rPr>
-        <w:t>langscape</w:t>
-      </w:r>
-      <w:proofErr w:type="spellEnd"/>
-      <w:r>
-        <w:rPr>
-          <w:sz w:val="16"/>
-          <w:szCs w:val="16"/>
-          <w:lang w:val="fr-FR"/>
-        </w:rPr>
-        <w:t>-&gt;</w:t>
-      </w:r>
-      <w:proofErr w:type="spellStart"/>
-      <w:r>
-        <w:rPr>
-          <w:sz w:val="16"/>
-          <w:szCs w:val="16"/>
-          <w:lang w:val="fr-FR"/>
-        </w:rPr>
-        <w:t>true</w:t>
-      </w:r>
-      <w:proofErr w:type="spellEnd"/>
-      <w:r>
-        <w:rPr>
-          <w:sz w:val="16"/>
-          <w:szCs w:val="16"/>
-          <w:lang w:val="fr-FR"/>
-        </w:rPr>
-        <w:t>/</w:t>
+        <w:t>langscape-&gt;true/</w:t>
       </w:r>
       <w:r>
         <w:rPr>
@@ -1168,7 +906,6 @@
         </w:rPr>
         <w:t>{</w:t>
       </w:r>
-      <w:proofErr w:type="spellStart"/>
       <w:r>
         <w:rPr>
           <w:sz w:val="18"/>
@@ -1177,7 +914,6 @@
         </w:rPr>
         <w:t>scale</w:t>
       </w:r>
-      <w:proofErr w:type="spellEnd"/>
       <w:r>
         <w:rPr>
           <w:sz w:val="18"/>
@@ -1212,7 +948,6 @@
         </w:rPr>
         <w:t>}{</w:t>
       </w:r>
-      <w:proofErr w:type="spellStart"/>
       <w:r>
         <w:rPr>
           <w:sz w:val="16"/>
@@ -1221,7 +956,6 @@
         </w:rPr>
         <w:t>ref</w:t>
       </w:r>
-      <w:proofErr w:type="spellEnd"/>
       <w:r>
         <w:rPr>
           <w:lang w:val="fr-FR"/>
@@ -1264,35 +998,7 @@
         <w:rPr>
           <w:lang w:val="fr-FR"/>
         </w:rPr>
-        <w:t xml:space="preserve">Par </w:t>
-      </w:r>
-      <w:proofErr w:type="spellStart"/>
-      <w:r>
-        <w:rPr>
-          <w:lang w:val="fr-FR"/>
-        </w:rPr>
-        <w:t>def</w:t>
-      </w:r>
-      <w:proofErr w:type="spellEnd"/>
-      <w:r>
-        <w:rPr>
-          <w:lang w:val="fr-FR"/>
-        </w:rPr>
-        <w:t xml:space="preserve"> : </w:t>
-      </w:r>
-      <w:proofErr w:type="spellStart"/>
-      <w:r>
-        <w:rPr>
-          <w:lang w:val="fr-FR"/>
-        </w:rPr>
-        <w:t>scale</w:t>
-      </w:r>
-      <w:proofErr w:type="spellEnd"/>
-      <w:r>
-        <w:rPr>
-          <w:lang w:val="fr-FR"/>
-        </w:rPr>
-        <w:t>=0.8 ( juste écrire 0.8)</w:t>
+        <w:t>Par def : scale=0.8 ( juste écrire 0.8)</w:t>
       </w:r>
     </w:p>
     <w:p>
@@ -1306,29 +1012,234 @@
         <w:rPr>
           <w:lang w:val="fr-FR"/>
         </w:rPr>
+        <w:t>\pdfoptions[</w:t>
+      </w:r>
+      <w:r>
+        <w:rPr>
+          <w:sz w:val="18"/>
+          <w:szCs w:val="18"/>
+          <w:lang w:val="fr-FR"/>
+        </w:rPr>
+        <w:t>scale=, offseth,offsetw,landscape,titl</w:t>
+      </w:r>
+      <w:r>
+        <w:rPr>
+          <w:sz w:val="18"/>
+          <w:szCs w:val="18"/>
+          <w:lang w:val="fr-FR"/>
+        </w:rPr>
+        <w:t>e</w:t>
+      </w:r>
+      <w:r>
+        <w:rPr>
+          <w:sz w:val="18"/>
+          <w:szCs w:val="18"/>
+          <w:lang w:val="fr-FR"/>
+        </w:rPr>
+        <w:t>,ref</w:t>
+      </w:r>
+      <w:r>
+        <w:rPr>
+          <w:lang w:val="fr-FR"/>
+        </w:rPr>
+        <w:t>]{gantt.pdf}</w:t>
+      </w:r>
+      <w:r>
+        <w:rPr>
+          <w:lang w:val="fr-FR"/>
+        </w:rPr>
+        <w:t xml:space="preserve"> </w:t>
+      </w:r>
+      <w:r>
+        <w:rPr>
+          <w:lang w:val="fr-FR"/>
+        </w:rPr>
+        <w:br/>
+      </w:r>
+      <w:r>
+        <w:rPr>
+          <w:lang w:val="fr-FR"/>
+        </w:rPr>
+        <w:sym w:font="Wingdings" w:char="F0E8"/>
+      </w:r>
+      <w:r>
+        <w:rPr>
+          <w:lang w:val="fr-FR"/>
+        </w:rPr>
+        <w:t xml:space="preserve"> pour chaque option, </w:t>
+      </w:r>
+      <w:r>
+        <w:rPr>
+          <w:lang w:val="fr-FR"/>
+        </w:rPr>
+        <w:br/>
+        <w:t xml:space="preserve">    </w:t>
+      </w:r>
+      <w:r>
+        <w:rPr>
+          <w:lang w:val="fr-FR"/>
+        </w:rPr>
+        <w:t>on peut la</w:t>
+      </w:r>
+      <w:r>
+        <w:rPr>
+          <w:lang w:val="fr-FR"/>
+        </w:rPr>
+        <w:t>isser comme ca = valeur defaut</w:t>
+      </w:r>
+      <w:r>
+        <w:rPr>
+          <w:lang w:val="fr-FR"/>
+        </w:rPr>
+        <w:br/>
+        <w:t xml:space="preserve">    on mettre une valeur (titre, ref ca peut être utile)</w:t>
+      </w:r>
+      <w:r>
+        <w:rPr>
+          <w:lang w:val="fr-FR"/>
+        </w:rPr>
+        <w:br/>
+      </w:r>
+      <w:r>
+        <w:rPr>
+          <w:lang w:val="fr-FR"/>
+        </w:rPr>
+        <w:sym w:font="Wingdings" w:char="F0E8"/>
+      </w:r>
+      <w:r>
+        <w:rPr>
+          <w:lang w:val="fr-FR"/>
+        </w:rPr>
+        <w:t xml:space="preserve">Valeur par def : </w:t>
+      </w:r>
+    </w:p>
+    <w:p>
+      <w:pPr>
+        <w:pStyle w:val="Paragraphedeliste"/>
+        <w:numPr>
+          <w:ilvl w:val="0"/>
+          <w:numId w:val="6"/>
+        </w:numPr>
+        <w:rPr>
+          <w:lang w:val="fr-FR"/>
+        </w:rPr>
+      </w:pPr>
+      <w:r>
+        <w:rPr>
+          <w:lang w:val="fr-FR"/>
+        </w:rPr>
+        <w:t>Scale = 0.8</w:t>
+      </w:r>
+    </w:p>
+    <w:p>
+      <w:pPr>
+        <w:pStyle w:val="Paragraphedeliste"/>
+        <w:numPr>
+          <w:ilvl w:val="0"/>
+          <w:numId w:val="6"/>
+        </w:numPr>
+        <w:rPr>
+          <w:lang w:val="fr-FR"/>
+        </w:rPr>
+      </w:pPr>
+      <w:r>
+        <w:rPr>
+          <w:lang w:val="fr-FR"/>
+        </w:rPr>
+        <w:t>Offseth = -2cm (2cm vers le bas)</w:t>
+      </w:r>
+    </w:p>
+    <w:p>
+      <w:pPr>
+        <w:pStyle w:val="Paragraphedeliste"/>
+        <w:numPr>
+          <w:ilvl w:val="0"/>
+          <w:numId w:val="6"/>
+        </w:numPr>
+        <w:rPr>
+          <w:lang w:val="fr-FR"/>
+        </w:rPr>
+      </w:pPr>
+      <w:r>
+        <w:rPr>
+          <w:lang w:val="fr-FR"/>
+        </w:rPr>
+        <w:t>Offsetw = 0cm (vers la droite)</w:t>
+      </w:r>
+    </w:p>
+    <w:p>
+      <w:pPr>
+        <w:pStyle w:val="Paragraphedeliste"/>
+        <w:numPr>
+          <w:ilvl w:val="0"/>
+          <w:numId w:val="6"/>
+        </w:numPr>
+        <w:rPr>
+          <w:lang w:val="fr-FR"/>
+        </w:rPr>
+      </w:pPr>
+      <w:r>
+        <w:rPr>
+          <w:lang w:val="fr-FR"/>
+        </w:rPr>
+        <w:t>Landscape = true</w:t>
+      </w:r>
+    </w:p>
+    <w:p>
+      <w:pPr>
+        <w:pStyle w:val="Paragraphedeliste"/>
+        <w:numPr>
+          <w:ilvl w:val="0"/>
+          <w:numId w:val="6"/>
+        </w:numPr>
+        <w:rPr>
+          <w:lang w:val="fr-FR"/>
+        </w:rPr>
+      </w:pPr>
+      <w:r>
+        <w:rPr>
+          <w:lang w:val="fr-FR"/>
+        </w:rPr>
+        <w:t>Title = {}</w:t>
+      </w:r>
+    </w:p>
+    <w:p>
+      <w:pPr>
+        <w:pStyle w:val="Paragraphedeliste"/>
+        <w:numPr>
+          <w:ilvl w:val="0"/>
+          <w:numId w:val="6"/>
+        </w:numPr>
+        <w:rPr>
+          <w:lang w:val="fr-FR"/>
+        </w:rPr>
+      </w:pPr>
+      <w:r>
+        <w:rPr>
+          <w:lang w:val="fr-FR"/>
+        </w:rPr>
+        <w:t>Ref = {}</w:t>
+      </w:r>
+    </w:p>
+    <w:p>
+      <w:pPr>
+        <w:ind w:left="360"/>
+        <w:rPr>
+          <w:lang w:val="fr-FR"/>
+        </w:rPr>
+      </w:pPr>
+      <w:r>
+        <w:rPr>
+          <w:lang w:val="fr-FR"/>
+        </w:rPr>
         <w:sym w:font="Wingdings" w:char="F0E0"/>
       </w:r>
       <w:r>
         <w:rPr>
           <w:lang w:val="fr-FR"/>
         </w:rPr>
-        <w:t>les annexes sont référençables avec : \</w:t>
-      </w:r>
-      <w:proofErr w:type="spellStart"/>
-      <w:r>
-        <w:rPr>
-          <w:lang w:val="fr-FR"/>
-        </w:rPr>
-        <w:t>ref</w:t>
-      </w:r>
-      <w:proofErr w:type="spellEnd"/>
-      <w:r>
-        <w:rPr>
-          <w:lang w:val="fr-FR"/>
-        </w:rPr>
-        <w:t>{</w:t>
-      </w:r>
-      <w:proofErr w:type="spellStart"/>
+        <w:t>les annexes sont référençables avec : \ref{</w:t>
+      </w:r>
       <w:r>
         <w:rPr>
           <w:b/>
@@ -1345,7 +1256,6 @@
         </w:rPr>
         <w:t>ref</w:t>
       </w:r>
-      <w:proofErr w:type="spellEnd"/>
       <w:r>
         <w:rPr>
           <w:lang w:val="fr-FR"/>
@@ -1370,7 +1280,6 @@
         </w:rPr>
         <w:t xml:space="preserve"> </w:t>
       </w:r>
-      <w:proofErr w:type="spellStart"/>
       <w:r>
         <w:rPr>
           <w:i/>
@@ -1379,7 +1288,6 @@
         </w:rPr>
         <w:t>pathappendix</w:t>
       </w:r>
-      <w:proofErr w:type="spellEnd"/>
       <w:r>
         <w:rPr>
           <w:i/>
@@ -1418,15 +1326,7 @@
           <w:color w:val="4472C4" w:themeColor="accent1"/>
           <w:lang w:val="fr-FR"/>
         </w:rPr>
-        <w:t>\</w:t>
-      </w:r>
-      <w:proofErr w:type="spellStart"/>
-      <w:r>
-        <w:rPr>
-          <w:color w:val="4472C4" w:themeColor="accent1"/>
-          <w:lang w:val="fr-FR"/>
-        </w:rPr>
-        <w:t>pathappendix</w:t>
+        <w:t>\pathappendix</w:t>
       </w:r>
       <w:r>
         <w:rPr>
@@ -1440,7 +1340,6 @@
         </w:rPr>
         <w:t>omdudoc</w:t>
       </w:r>
-      <w:proofErr w:type="spellEnd"/>
       <w:r>
         <w:rPr>
           <w:lang w:val="fr-FR"/>
@@ -1453,6 +1352,14 @@
         </w:rPr>
         <w:br/>
       </w:r>
+    </w:p>
+    <w:p>
+      <w:pPr>
+        <w:ind w:left="360"/>
+        <w:rPr>
+          <w:lang w:val="fr-FR"/>
+        </w:rPr>
+      </w:pPr>
     </w:p>
     <w:p>
       <w:pPr>
@@ -1492,6 +1399,7 @@
           <w:color w:val="70AD47" w:themeColor="accent6"/>
           <w:lang w:val="fr-FR"/>
         </w:rPr>
+        <w:lastRenderedPageBreak/>
         <w:sym w:font="Wingdings" w:char="F0E0"/>
       </w:r>
       <w:bookmarkEnd w:id="0"/>
@@ -1502,9 +1410,8 @@
           <w:color w:val="70AD47" w:themeColor="accent6"/>
           <w:lang w:val="fr-FR"/>
         </w:rPr>
-        <w:t xml:space="preserve"> </w:t>
-      </w:r>
-      <w:proofErr w:type="spellStart"/>
+        <w:t xml:space="preserve"> pathappendix=Annexes/ </w:t>
+      </w:r>
       <w:r>
         <w:rPr>
           <w:b/>
@@ -1512,9 +1419,8 @@
           <w:color w:val="70AD47" w:themeColor="accent6"/>
           <w:lang w:val="fr-FR"/>
         </w:rPr>
-        <w:t>pathappendix</w:t>
-      </w:r>
-      <w:proofErr w:type="spellEnd"/>
+        <w:br/>
+      </w:r>
       <w:r>
         <w:rPr>
           <w:b/>
@@ -1522,7 +1428,7 @@
           <w:color w:val="70AD47" w:themeColor="accent6"/>
           <w:lang w:val="fr-FR"/>
         </w:rPr>
-        <w:t xml:space="preserve">=Annexes/ </w:t>
+        <w:sym w:font="Wingdings" w:char="F0E0"/>
       </w:r>
       <w:r>
         <w:rPr>
@@ -1531,45 +1437,7 @@
           <w:color w:val="70AD47" w:themeColor="accent6"/>
           <w:lang w:val="fr-FR"/>
         </w:rPr>
-        <w:br/>
-      </w:r>
-      <w:r>
-        <w:rPr>
-          <w:b/>
-          <w:bCs/>
-          <w:color w:val="70AD47" w:themeColor="accent6"/>
-          <w:lang w:val="fr-FR"/>
-        </w:rPr>
-        <w:sym w:font="Wingdings" w:char="F0E0"/>
-      </w:r>
-      <w:r>
-        <w:rPr>
-          <w:b/>
-          <w:bCs/>
-          <w:color w:val="70AD47" w:themeColor="accent6"/>
-          <w:lang w:val="fr-FR"/>
-        </w:rPr>
-        <w:t xml:space="preserve">  </w:t>
-      </w:r>
-      <w:proofErr w:type="spellStart"/>
-      <w:r>
-        <w:rPr>
-          <w:b/>
-          <w:bCs/>
-          <w:color w:val="70AD47" w:themeColor="accent6"/>
-          <w:lang w:val="fr-FR"/>
-        </w:rPr>
-        <w:t>nomdudoc</w:t>
-      </w:r>
-      <w:proofErr w:type="spellEnd"/>
-      <w:r>
-        <w:rPr>
-          <w:b/>
-          <w:bCs/>
-          <w:color w:val="70AD47" w:themeColor="accent6"/>
-          <w:lang w:val="fr-FR"/>
-        </w:rPr>
-        <w:t xml:space="preserve"> = doc1.pdf</w:t>
+        <w:t xml:space="preserve">  nomdudoc = doc1.pdf</w:t>
       </w:r>
     </w:p>
     <w:p>
@@ -1646,25 +1514,7 @@
           <w:szCs w:val="14"/>
           <w:lang w:val="fr-FR"/>
         </w:rPr>
-        <w:t xml:space="preserve">(un peu </w:t>
-      </w:r>
-      <w:proofErr w:type="spellStart"/>
-      <w:r>
-        <w:rPr>
-          <w:sz w:val="14"/>
-          <w:szCs w:val="14"/>
-          <w:lang w:val="fr-FR"/>
-        </w:rPr>
-        <w:t>beugé</w:t>
-      </w:r>
-      <w:proofErr w:type="spellEnd"/>
-      <w:r>
-        <w:rPr>
-          <w:sz w:val="14"/>
-          <w:szCs w:val="14"/>
-          <w:lang w:val="fr-FR"/>
-        </w:rPr>
-        <w:t>, mais peut être utile pour mettre quelque petite ligne de code)</w:t>
+        <w:t>(un peu beugé, mais peut être utile pour mettre quelque petite ligne de code)</w:t>
       </w:r>
     </w:p>
     <w:p>
@@ -1678,30 +1528,8 @@
         <w:rPr>
           <w:lang w:val="fr-FR"/>
         </w:rPr>
-        <w:t>New </w:t>
-      </w:r>
-      <w:proofErr w:type="spellStart"/>
-      <w:r>
-        <w:rPr>
-          <w:lang w:val="fr-FR"/>
-        </w:rPr>
-        <w:t>lstset</w:t>
-      </w:r>
-      <w:proofErr w:type="spellEnd"/>
-      <w:r>
-        <w:rPr>
-          <w:lang w:val="fr-FR"/>
-        </w:rPr>
-        <w:t> : style=</w:t>
-      </w:r>
-      <w:proofErr w:type="spellStart"/>
-      <w:r>
-        <w:rPr>
-          <w:lang w:val="fr-FR"/>
-        </w:rPr>
-        <w:t>c++</w:t>
-      </w:r>
-      <w:proofErr w:type="spellEnd"/>
+        <w:t>New lstset : style=c++</w:t>
+      </w:r>
     </w:p>
     <w:p>
       <w:pPr>
@@ -1710,28 +1538,12 @@
           <w:lang w:val="fr-FR"/>
         </w:rPr>
       </w:pPr>
-      <w:proofErr w:type="spellStart"/>
-      <w:r>
-        <w:rPr>
-          <w:lang w:val="fr-FR"/>
-        </w:rPr>
-        <w:t>Caption</w:t>
-      </w:r>
-      <w:proofErr w:type="spellEnd"/>
-      <w:r>
-        <w:rPr>
-          <w:lang w:val="fr-FR"/>
-        </w:rPr>
-        <w:t xml:space="preserve"> équivalent à table et </w:t>
-      </w:r>
-      <w:proofErr w:type="spellStart"/>
-      <w:r>
-        <w:rPr>
-          <w:lang w:val="fr-FR"/>
-        </w:rPr>
-        <w:t>img</w:t>
-      </w:r>
-      <w:proofErr w:type="spellEnd"/>
+      <w:r>
+        <w:rPr>
+          <w:lang w:val="fr-FR"/>
+        </w:rPr>
+        <w:t>Caption équivalent à table et img</w:t>
+      </w:r>
       <w:r>
         <w:rPr>
           <w:lang w:val="fr-FR"/>
@@ -1750,16 +1562,8 @@
         <w:rPr>
           <w:lang w:val="fr-FR"/>
         </w:rPr>
-        <w:t>\</w:t>
-      </w:r>
-      <w:proofErr w:type="spellStart"/>
-      <w:r>
-        <w:rPr>
-          <w:lang w:val="fr-FR"/>
-        </w:rPr>
-        <w:t>cref</w:t>
-      </w:r>
-      <w:proofErr w:type="spellEnd"/>
+        <w:t>\cref</w:t>
+      </w:r>
       <w:r>
         <w:rPr>
           <w:lang w:val="fr-FR"/>
@@ -1778,21 +1582,7 @@
         <w:rPr>
           <w:lang w:val="fr-FR"/>
         </w:rPr>
-        <w:t>\</w:t>
-      </w:r>
-      <w:proofErr w:type="spellStart"/>
-      <w:r>
-        <w:rPr>
-          <w:lang w:val="fr-FR"/>
-        </w:rPr>
-        <w:t>begin</w:t>
-      </w:r>
-      <w:proofErr w:type="spellEnd"/>
-      <w:r>
-        <w:rPr>
-          <w:lang w:val="fr-FR"/>
-        </w:rPr>
-        <w:t>{code}{</w:t>
+        <w:t>\begin{code}{</w:t>
       </w:r>
       <w:r>
         <w:rPr>
@@ -1835,37 +1625,19 @@
           <w:lang w:val="fr-FR"/>
         </w:rPr>
       </w:pPr>
-      <w:proofErr w:type="spellStart"/>
-      <w:r>
-        <w:rPr>
-          <w:lang w:val="fr-FR"/>
-        </w:rPr>
-        <w:t>language</w:t>
-      </w:r>
-      <w:proofErr w:type="spellEnd"/>
-      <w:r>
-        <w:rPr>
-          <w:lang w:val="fr-FR"/>
-        </w:rPr>
-        <w:t xml:space="preserve">= </w:t>
-      </w:r>
-      <w:proofErr w:type="spellStart"/>
+      <w:r>
+        <w:rPr>
+          <w:lang w:val="fr-FR"/>
+        </w:rPr>
+        <w:t xml:space="preserve">language= </w:t>
+      </w:r>
       <w:r>
         <w:rPr>
           <w:sz w:val="18"/>
           <w:szCs w:val="18"/>
           <w:lang w:val="fr-FR"/>
         </w:rPr>
-        <w:t>c++</w:t>
-      </w:r>
-      <w:proofErr w:type="spellEnd"/>
-      <w:r>
-        <w:rPr>
-          <w:sz w:val="18"/>
-          <w:szCs w:val="18"/>
-          <w:lang w:val="fr-FR"/>
-        </w:rPr>
-        <w:t xml:space="preserve"> (voir liste dans le package il y en a plein)</w:t>
+        <w:t>c++ (voir liste dans le package il y en a plein)</w:t>
       </w:r>
     </w:p>
     <w:p>
@@ -1884,14 +1656,7 @@
         <w:rPr>
           <w:lang w:val="fr-FR"/>
         </w:rPr>
-        <w:t>label =</w:t>
-      </w:r>
-      <w:proofErr w:type="spellStart"/>
-      <w:r>
-        <w:rPr>
-          <w:lang w:val="fr-FR"/>
-        </w:rPr>
-        <w:t>c:</w:t>
+        <w:t>label =c:</w:t>
       </w:r>
       <w:r>
         <w:rPr>
@@ -1901,7 +1666,6 @@
         </w:rPr>
         <w:t>ref</w:t>
       </w:r>
-      <w:proofErr w:type="spellEnd"/>
     </w:p>
     <w:p>
       <w:pPr>
@@ -1915,14 +1679,12 @@
           <w:lang w:val="fr-FR"/>
         </w:rPr>
       </w:pPr>
-      <w:proofErr w:type="spellStart"/>
       <w:r>
         <w:rPr>
           <w:lang w:val="fr-FR"/>
         </w:rPr>
         <w:t>caption</w:t>
       </w:r>
-      <w:proofErr w:type="spellEnd"/>
       <w:r>
         <w:rPr>
           <w:lang w:val="fr-FR"/>
@@ -1954,59 +1716,55 @@
         </w:rPr>
         <w:t xml:space="preserve">style = </w:t>
       </w:r>
-      <w:proofErr w:type="spellStart"/>
       <w:r>
         <w:rPr>
           <w:sz w:val="18"/>
           <w:szCs w:val="18"/>
           <w:lang w:val="fr-FR"/>
         </w:rPr>
-        <w:t>definie</w:t>
-      </w:r>
-      <w:proofErr w:type="spellEnd"/>
+        <w:t>definie a l’échelle globale avec \lstset dans le package</w:t>
+      </w:r>
+    </w:p>
+    <w:p>
+      <w:pPr>
+        <w:ind w:left="708"/>
+        <w:rPr>
+          <w:lang w:val="fr-FR"/>
+        </w:rPr>
+      </w:pPr>
+      <w:r>
+        <w:rPr>
+          <w:lang w:val="fr-FR"/>
+        </w:rPr>
+        <w:t>\lstcolor{</w:t>
+      </w:r>
       <w:r>
         <w:rPr>
           <w:sz w:val="18"/>
           <w:szCs w:val="18"/>
           <w:lang w:val="fr-FR"/>
         </w:rPr>
-        <w:t xml:space="preserve"> </w:t>
-      </w:r>
-      <w:proofErr w:type="spellStart"/>
+        <w:t>couleur</w:t>
+      </w:r>
+      <w:r>
+        <w:rPr>
+          <w:lang w:val="fr-FR"/>
+        </w:rPr>
+        <w:t>}{</w:t>
+      </w:r>
       <w:r>
         <w:rPr>
           <w:sz w:val="18"/>
           <w:szCs w:val="18"/>
           <w:lang w:val="fr-FR"/>
         </w:rPr>
-        <w:t>a</w:t>
-      </w:r>
-      <w:proofErr w:type="spellEnd"/>
-      <w:r>
-        <w:rPr>
-          <w:sz w:val="18"/>
-          <w:szCs w:val="18"/>
-          <w:lang w:val="fr-FR"/>
-        </w:rPr>
-        <w:t xml:space="preserve"> l’échelle globale avec \</w:t>
-      </w:r>
-      <w:proofErr w:type="spellStart"/>
-      <w:r>
-        <w:rPr>
-          <w:sz w:val="18"/>
-          <w:szCs w:val="18"/>
-          <w:lang w:val="fr-FR"/>
-        </w:rPr>
-        <w:t>lstset</w:t>
-      </w:r>
-      <w:proofErr w:type="spellEnd"/>
-      <w:r>
-        <w:rPr>
-          <w:sz w:val="18"/>
-          <w:szCs w:val="18"/>
-          <w:lang w:val="fr-FR"/>
-        </w:rPr>
-        <w:t xml:space="preserve"> dans le package</w:t>
+        <w:t>text</w:t>
+      </w:r>
+      <w:r>
+        <w:rPr>
+          <w:lang w:val="fr-FR"/>
+        </w:rPr>
+        <w:t>}</w:t>
       </w:r>
     </w:p>
     <w:p>
@@ -2020,79 +1778,7 @@
         <w:rPr>
           <w:lang w:val="fr-FR"/>
         </w:rPr>
-        <w:t>\</w:t>
-      </w:r>
-      <w:proofErr w:type="spellStart"/>
-      <w:r>
-        <w:rPr>
-          <w:lang w:val="fr-FR"/>
-        </w:rPr>
-        <w:t>lstcolor</w:t>
-      </w:r>
-      <w:proofErr w:type="spellEnd"/>
-      <w:r>
-        <w:rPr>
-          <w:lang w:val="fr-FR"/>
-        </w:rPr>
-        <w:t>{</w:t>
-      </w:r>
-      <w:r>
-        <w:rPr>
-          <w:sz w:val="18"/>
-          <w:szCs w:val="18"/>
-          <w:lang w:val="fr-FR"/>
-        </w:rPr>
-        <w:t>couleur</w:t>
-      </w:r>
-      <w:r>
-        <w:rPr>
-          <w:lang w:val="fr-FR"/>
-        </w:rPr>
-        <w:t>}{</w:t>
-      </w:r>
-      <w:proofErr w:type="spellStart"/>
-      <w:r>
-        <w:rPr>
-          <w:sz w:val="18"/>
-          <w:szCs w:val="18"/>
-          <w:lang w:val="fr-FR"/>
-        </w:rPr>
-        <w:t>text</w:t>
-      </w:r>
-      <w:proofErr w:type="spellEnd"/>
-      <w:r>
-        <w:rPr>
-          <w:lang w:val="fr-FR"/>
-        </w:rPr>
-        <w:t>}</w:t>
-      </w:r>
-    </w:p>
-    <w:p>
-      <w:pPr>
-        <w:ind w:left="708"/>
-        <w:rPr>
-          <w:lang w:val="fr-FR"/>
-        </w:rPr>
-      </w:pPr>
-      <w:r>
-        <w:rPr>
-          <w:lang w:val="fr-FR"/>
-        </w:rPr>
-        <w:t>\</w:t>
-      </w:r>
-      <w:proofErr w:type="spellStart"/>
-      <w:r>
-        <w:rPr>
-          <w:lang w:val="fr-FR"/>
-        </w:rPr>
-        <w:t>lstset</w:t>
-      </w:r>
-      <w:proofErr w:type="spellEnd"/>
-      <w:r>
-        <w:rPr>
-          <w:lang w:val="fr-FR"/>
-        </w:rPr>
-        <w:t>{style=….}</w:t>
+        <w:t>\lstset{style=….}</w:t>
       </w:r>
     </w:p>
     <w:p>
@@ -2294,6 +1980,119 @@
     </w:lvl>
   </w:abstractNum>
   <w:abstractNum w:abstractNumId="2" w15:restartNumberingAfterBreak="0">
+    <w:nsid w:val="38525356"/>
+    <w:multiLevelType w:val="hybridMultilevel"/>
+    <w:tmpl w:val="B6A671C4"/>
+    <w:lvl w:ilvl="0" w:tplc="040C0001">
+      <w:start w:val="1"/>
+      <w:numFmt w:val="bullet"/>
+      <w:lvlText w:val=""/>
+      <w:lvlJc w:val="left"/>
+      <w:pPr>
+        <w:ind w:left="1080" w:hanging="360"/>
+      </w:pPr>
+      <w:rPr>
+        <w:rFonts w:ascii="Symbol" w:hAnsi="Symbol" w:hint="default"/>
+      </w:rPr>
+    </w:lvl>
+    <w:lvl w:ilvl="1" w:tplc="040C0003" w:tentative="1">
+      <w:start w:val="1"/>
+      <w:numFmt w:val="bullet"/>
+      <w:lvlText w:val="o"/>
+      <w:lvlJc w:val="left"/>
+      <w:pPr>
+        <w:ind w:left="1800" w:hanging="360"/>
+      </w:pPr>
+      <w:rPr>
+        <w:rFonts w:ascii="Courier New" w:hAnsi="Courier New" w:cs="Courier New" w:hint="default"/>
+      </w:rPr>
+    </w:lvl>
+    <w:lvl w:ilvl="2" w:tplc="040C0005" w:tentative="1">
+      <w:start w:val="1"/>
+      <w:numFmt w:val="bullet"/>
+      <w:lvlText w:val=""/>
+      <w:lvlJc w:val="left"/>
+      <w:pPr>
+        <w:ind w:left="2520" w:hanging="360"/>
+      </w:pPr>
+      <w:rPr>
+        <w:rFonts w:ascii="Wingdings" w:hAnsi="Wingdings" w:hint="default"/>
+      </w:rPr>
+    </w:lvl>
+    <w:lvl w:ilvl="3" w:tplc="040C0001" w:tentative="1">
+      <w:start w:val="1"/>
+      <w:numFmt w:val="bullet"/>
+      <w:lvlText w:val=""/>
+      <w:lvlJc w:val="left"/>
+      <w:pPr>
+        <w:ind w:left="3240" w:hanging="360"/>
+      </w:pPr>
+      <w:rPr>
+        <w:rFonts w:ascii="Symbol" w:hAnsi="Symbol" w:hint="default"/>
+      </w:rPr>
+    </w:lvl>
+    <w:lvl w:ilvl="4" w:tplc="040C0003" w:tentative="1">
+      <w:start w:val="1"/>
+      <w:numFmt w:val="bullet"/>
+      <w:lvlText w:val="o"/>
+      <w:lvlJc w:val="left"/>
+      <w:pPr>
+        <w:ind w:left="3960" w:hanging="360"/>
+      </w:pPr>
+      <w:rPr>
+        <w:rFonts w:ascii="Courier New" w:hAnsi="Courier New" w:cs="Courier New" w:hint="default"/>
+      </w:rPr>
+    </w:lvl>
+    <w:lvl w:ilvl="5" w:tplc="040C0005" w:tentative="1">
+      <w:start w:val="1"/>
+      <w:numFmt w:val="bullet"/>
+      <w:lvlText w:val=""/>
+      <w:lvlJc w:val="left"/>
+      <w:pPr>
+        <w:ind w:left="4680" w:hanging="360"/>
+      </w:pPr>
+      <w:rPr>
+        <w:rFonts w:ascii="Wingdings" w:hAnsi="Wingdings" w:hint="default"/>
+      </w:rPr>
+    </w:lvl>
+    <w:lvl w:ilvl="6" w:tplc="040C0001" w:tentative="1">
+      <w:start w:val="1"/>
+      <w:numFmt w:val="bullet"/>
+      <w:lvlText w:val=""/>
+      <w:lvlJc w:val="left"/>
+      <w:pPr>
+        <w:ind w:left="5400" w:hanging="360"/>
+      </w:pPr>
+      <w:rPr>
+        <w:rFonts w:ascii="Symbol" w:hAnsi="Symbol" w:hint="default"/>
+      </w:rPr>
+    </w:lvl>
+    <w:lvl w:ilvl="7" w:tplc="040C0003" w:tentative="1">
+      <w:start w:val="1"/>
+      <w:numFmt w:val="bullet"/>
+      <w:lvlText w:val="o"/>
+      <w:lvlJc w:val="left"/>
+      <w:pPr>
+        <w:ind w:left="6120" w:hanging="360"/>
+      </w:pPr>
+      <w:rPr>
+        <w:rFonts w:ascii="Courier New" w:hAnsi="Courier New" w:cs="Courier New" w:hint="default"/>
+      </w:rPr>
+    </w:lvl>
+    <w:lvl w:ilvl="8" w:tplc="040C0005" w:tentative="1">
+      <w:start w:val="1"/>
+      <w:numFmt w:val="bullet"/>
+      <w:lvlText w:val=""/>
+      <w:lvlJc w:val="left"/>
+      <w:pPr>
+        <w:ind w:left="6840" w:hanging="360"/>
+      </w:pPr>
+      <w:rPr>
+        <w:rFonts w:ascii="Wingdings" w:hAnsi="Wingdings" w:hint="default"/>
+      </w:rPr>
+    </w:lvl>
+  </w:abstractNum>
+  <w:abstractNum w:abstractNumId="3" w15:restartNumberingAfterBreak="0">
     <w:nsid w:val="5A053B93"/>
     <w:multiLevelType w:val="hybridMultilevel"/>
     <w:tmpl w:val="D2406E4E"/>
@@ -2406,7 +2205,7 @@
       </w:rPr>
     </w:lvl>
   </w:abstractNum>
-  <w:abstractNum w:abstractNumId="3" w15:restartNumberingAfterBreak="0">
+  <w:abstractNum w:abstractNumId="4" w15:restartNumberingAfterBreak="0">
     <w:nsid w:val="5C5501B5"/>
     <w:multiLevelType w:val="hybridMultilevel"/>
     <w:tmpl w:val="D214DF34"/>
@@ -2495,7 +2294,7 @@
       </w:pPr>
     </w:lvl>
   </w:abstractNum>
-  <w:abstractNum w:abstractNumId="4" w15:restartNumberingAfterBreak="0">
+  <w:abstractNum w:abstractNumId="5" w15:restartNumberingAfterBreak="0">
     <w:nsid w:val="5E8C7869"/>
     <w:multiLevelType w:val="hybridMultilevel"/>
     <w:tmpl w:val="C8305BF6"/>
@@ -2611,16 +2410,19 @@
     <w:abstractNumId w:val="0"/>
   </w:num>
   <w:num w:numId="2" w16cid:durableId="1700281633">
-    <w:abstractNumId w:val="3"/>
+    <w:abstractNumId w:val="4"/>
   </w:num>
   <w:num w:numId="3" w16cid:durableId="1901163956">
-    <w:abstractNumId w:val="2"/>
+    <w:abstractNumId w:val="3"/>
   </w:num>
   <w:num w:numId="4" w16cid:durableId="1977903715">
     <w:abstractNumId w:val="1"/>
   </w:num>
   <w:num w:numId="5" w16cid:durableId="247347583">
-    <w:abstractNumId w:val="4"/>
+    <w:abstractNumId w:val="5"/>
+  </w:num>
+  <w:num w:numId="6" w16cid:durableId="305551146">
+    <w:abstractNumId w:val="2"/>
   </w:num>
 </w:numbering>
 </file>

</xml_diff>